<commit_message>
Añadidos los criterios, falta desarrollarlos.
</commit_message>
<xml_diff>
--- a/REQUISITOS TG3.docx
+++ b/REQUISITOS TG3.docx
@@ -1138,6 +1138,12 @@
                 <w:rFonts w:asciiTheme="majorHAnsi" w:hAnsiTheme="majorHAnsi" w:cstheme="majorHAnsi"/>
               </w:rPr>
             </w:pPr>
+            <w:r>
+              <w:rPr>
+                <w:rFonts w:asciiTheme="majorHAnsi" w:hAnsiTheme="majorHAnsi" w:cstheme="majorHAnsi"/>
+              </w:rPr>
+              <w:t>OK</w:t>
+            </w:r>
           </w:p>
         </w:tc>
       </w:tr>
@@ -1203,6 +1209,12 @@
                 <w:rFonts w:asciiTheme="majorHAnsi" w:hAnsiTheme="majorHAnsi" w:cstheme="majorHAnsi"/>
               </w:rPr>
             </w:pPr>
+            <w:r>
+              <w:rPr>
+                <w:rFonts w:asciiTheme="majorHAnsi" w:hAnsiTheme="majorHAnsi" w:cstheme="majorHAnsi"/>
+              </w:rPr>
+              <w:t>OK</w:t>
+            </w:r>
           </w:p>
         </w:tc>
       </w:tr>
@@ -1268,6 +1280,12 @@
                 <w:rFonts w:asciiTheme="majorHAnsi" w:hAnsiTheme="majorHAnsi" w:cstheme="majorHAnsi"/>
               </w:rPr>
             </w:pPr>
+            <w:r>
+              <w:rPr>
+                <w:rFonts w:asciiTheme="majorHAnsi" w:hAnsiTheme="majorHAnsi" w:cstheme="majorHAnsi"/>
+              </w:rPr>
+              <w:t>Ok</w:t>
+            </w:r>
           </w:p>
         </w:tc>
       </w:tr>
@@ -1333,6 +1351,12 @@
                 <w:rFonts w:asciiTheme="majorHAnsi" w:hAnsiTheme="majorHAnsi" w:cstheme="majorHAnsi"/>
               </w:rPr>
             </w:pPr>
+            <w:r>
+              <w:rPr>
+                <w:rFonts w:asciiTheme="majorHAnsi" w:hAnsiTheme="majorHAnsi" w:cstheme="majorHAnsi"/>
+              </w:rPr>
+              <w:t>OK</w:t>
+            </w:r>
           </w:p>
         </w:tc>
       </w:tr>
@@ -1398,6 +1422,12 @@
                 <w:rFonts w:asciiTheme="majorHAnsi" w:hAnsiTheme="majorHAnsi" w:cstheme="majorHAnsi"/>
               </w:rPr>
             </w:pPr>
+            <w:r>
+              <w:rPr>
+                <w:rFonts w:asciiTheme="majorHAnsi" w:hAnsiTheme="majorHAnsi" w:cstheme="majorHAnsi"/>
+              </w:rPr>
+              <w:t>OK</w:t>
+            </w:r>
           </w:p>
         </w:tc>
       </w:tr>
@@ -1475,6 +1505,12 @@
                 <w:rFonts w:asciiTheme="majorHAnsi" w:hAnsiTheme="majorHAnsi" w:cstheme="majorHAnsi"/>
               </w:rPr>
             </w:pPr>
+            <w:r>
+              <w:rPr>
+                <w:rFonts w:asciiTheme="majorHAnsi" w:hAnsiTheme="majorHAnsi" w:cstheme="majorHAnsi"/>
+              </w:rPr>
+              <w:t>OK</w:t>
+            </w:r>
           </w:p>
         </w:tc>
       </w:tr>
@@ -1552,6 +1588,12 @@
                 <w:rFonts w:asciiTheme="majorHAnsi" w:hAnsiTheme="majorHAnsi" w:cstheme="majorHAnsi"/>
               </w:rPr>
             </w:pPr>
+            <w:r>
+              <w:rPr>
+                <w:rFonts w:asciiTheme="majorHAnsi" w:hAnsiTheme="majorHAnsi" w:cstheme="majorHAnsi"/>
+              </w:rPr>
+              <w:t>OK</w:t>
+            </w:r>
           </w:p>
         </w:tc>
       </w:tr>
@@ -1617,6 +1659,12 @@
                 <w:rFonts w:asciiTheme="majorHAnsi" w:hAnsiTheme="majorHAnsi" w:cstheme="majorHAnsi"/>
               </w:rPr>
             </w:pPr>
+            <w:r>
+              <w:rPr>
+                <w:rFonts w:asciiTheme="majorHAnsi" w:hAnsiTheme="majorHAnsi" w:cstheme="majorHAnsi"/>
+              </w:rPr>
+              <w:t>OK</w:t>
+            </w:r>
           </w:p>
         </w:tc>
       </w:tr>
@@ -1682,6 +1730,14 @@
                 <w:rFonts w:asciiTheme="majorHAnsi" w:hAnsiTheme="majorHAnsi" w:cstheme="majorHAnsi"/>
               </w:rPr>
             </w:pPr>
+            <w:r>
+              <w:rPr>
+                <w:rFonts w:asciiTheme="majorHAnsi" w:hAnsiTheme="majorHAnsi" w:cstheme="majorHAnsi"/>
+              </w:rPr>
+              <w:t>OK</w:t>
+            </w:r>
+            <w:bookmarkStart w:id="0" w:name="_GoBack"/>
+            <w:bookmarkEnd w:id="0"/>
           </w:p>
         </w:tc>
       </w:tr>
@@ -3378,8 +3434,6 @@
           <w:b/>
         </w:rPr>
       </w:pPr>
-      <w:bookmarkStart w:id="0" w:name="_GoBack"/>
-      <w:bookmarkEnd w:id="0"/>
     </w:p>
     <w:sectPr>
       <w:pgSz w:w="11906" w:h="16838"/>

</xml_diff>